<commit_message>
-CreateStickies.py is currently broken as I finish up the final method. All features working accept adding the new parsed fields (acceptanceCrtieria, assumptions, etc) to the Sticky with the correct formatting. Editing the method: Populate_text() --> or define a new method to handle
</commit_message>
<xml_diff>
--- a/sticky_notes/color_key1.docx
+++ b/sticky_notes/color_key1.docx
@@ -134,7 +134,7 @@
                           <a:avLst/>
                         </a:prstGeom>
                         <a:solidFill>
-                          <a:srgbClr val="48d98e"/>
+                          <a:srgbClr val="310cf9"/>
                         </a:solidFill>
                       </wps:spPr>
                       <wps:style>
@@ -170,7 +170,7 @@
           </mc:Choice>
           <mc:Fallback xmlns:w16cid="http://schemas.microsoft.com/office/word/2016/wordml/cid">
             <w:pict>
-              <v:rect w14:anchorId="66F839D2" id="Rectangle 264" o:spid="_x0000_s1026" style="position:absolute;margin-left:251.95pt;margin-top:-35.45pt;width:217.05pt;height:27.1pt;z-index:251795967;visibility:visible;mso-wrap-style:square;mso-width-percent:0;mso-wrap-distance-left:9pt;mso-wrap-distance-top:0;mso-wrap-distance-right:9pt;mso-wrap-distance-bottom:0;mso-position-horizontal:absolute;mso-position-horizontal-relative:margin;mso-position-vertical:absolute;mso-position-vertical-relative:text;mso-width-percent:0;mso-width-relative:margin;v-text-anchor:middle" o:gfxdata="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" fillcolor="#48d98e" strokecolor="#1f3763 [1604]" strokeweight="1pt">
+              <v:rect w14:anchorId="66F839D2" id="Rectangle 264" o:spid="_x0000_s1026" style="position:absolute;margin-left:251.95pt;margin-top:-35.45pt;width:217.05pt;height:27.1pt;z-index:251795967;visibility:visible;mso-wrap-style:square;mso-width-percent:0;mso-wrap-distance-left:9pt;mso-wrap-distance-top:0;mso-wrap-distance-right:9pt;mso-wrap-distance-bottom:0;mso-position-horizontal:absolute;mso-position-horizontal-relative:margin;mso-position-vertical:absolute;mso-position-vertical-relative:text;mso-width-percent:0;mso-width-relative:margin;v-text-anchor:middle" o:gfxdata="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" fillcolor="#310cf9" strokecolor="#1f3763 [1604]" strokeweight="1pt">
                 <w10:wrap anchorx="margin"/>
               </v:rect>
             </w:pict>
@@ -2204,7 +2204,7 @@
                           <a:avLst/>
                         </a:prstGeom>
                         <a:solidFill>
-                          <a:srgbClr val="bfae2d"/>
+                          <a:srgbClr val="c031a8"/>
                         </a:solidFill>
                       </wps:spPr>
                       <wps:style>
@@ -2240,7 +2240,7 @@
           </mc:Choice>
           <mc:Fallback xmlns:w16cid="http://schemas.microsoft.com/office/word/2016/wordml/cid">
             <w:pict>
-              <v:rect w14:anchorId="399C576B" id="Rectangle 262" o:spid="_x0000_s1026" style="position:absolute;margin-left:-3.55pt;margin-top:-34.9pt;width:217.05pt;height:27.1pt;z-index:251765760;visibility:visible;mso-wrap-style:square;mso-width-percent:0;mso-wrap-distance-left:9pt;mso-wrap-distance-top:0;mso-wrap-distance-right:9pt;mso-wrap-distance-bottom:0;mso-position-horizontal:absolute;mso-position-horizontal-relative:text;mso-position-vertical:absolute;mso-position-vertical-relative:text;mso-width-percent:0;mso-width-relative:margin;v-text-anchor:middle" o:gfxdata="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" fillcolor="#bfae2d" strokecolor="#1f3763 [1604]" strokeweight="1pt"/>
+              <v:rect w14:anchorId="399C576B" id="Rectangle 262" o:spid="_x0000_s1026" style="position:absolute;margin-left:-3.55pt;margin-top:-34.9pt;width:217.05pt;height:27.1pt;z-index:251765760;visibility:visible;mso-wrap-style:square;mso-width-percent:0;mso-wrap-distance-left:9pt;mso-wrap-distance-top:0;mso-wrap-distance-right:9pt;mso-wrap-distance-bottom:0;mso-position-horizontal:absolute;mso-position-horizontal-relative:text;mso-position-vertical:absolute;mso-position-vertical-relative:text;mso-width-percent:0;mso-width-relative:margin;v-text-anchor:middle" o:gfxdata="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" fillcolor="#c031a8" strokecolor="#1f3763 [1604]" strokeweight="1pt"/>
             </w:pict>
           </mc:Fallback>
         </mc:AlternateContent>

</xml_diff>

<commit_message>
-Create Stickies and JIRA are working -Color is working -acceptance Criteria working with tests -Working on additional features -- possibly read directly from wiki
</commit_message>
<xml_diff>
--- a/sticky_notes/color_key1.docx
+++ b/sticky_notes/color_key1.docx
@@ -134,7 +134,7 @@
                           <a:avLst/>
                         </a:prstGeom>
                         <a:solidFill>
-                          <a:srgbClr val="310cf9"/>
+                          <a:srgbClr val="02fa47"/>
                         </a:solidFill>
                       </wps:spPr>
                       <wps:style>
@@ -170,7 +170,7 @@
           </mc:Choice>
           <mc:Fallback xmlns:w16cid="http://schemas.microsoft.com/office/word/2016/wordml/cid">
             <w:pict>
-              <v:rect w14:anchorId="66F839D2" id="Rectangle 264" o:spid="_x0000_s1026" style="position:absolute;margin-left:251.95pt;margin-top:-35.45pt;width:217.05pt;height:27.1pt;z-index:251795967;visibility:visible;mso-wrap-style:square;mso-width-percent:0;mso-wrap-distance-left:9pt;mso-wrap-distance-top:0;mso-wrap-distance-right:9pt;mso-wrap-distance-bottom:0;mso-position-horizontal:absolute;mso-position-horizontal-relative:margin;mso-position-vertical:absolute;mso-position-vertical-relative:text;mso-width-percent:0;mso-width-relative:margin;v-text-anchor:middle" o:gfxdata="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" fillcolor="#310cf9" strokecolor="#1f3763 [1604]" strokeweight="1pt">
+              <v:rect w14:anchorId="66F839D2" id="Rectangle 264" o:spid="_x0000_s1026" style="position:absolute;margin-left:251.95pt;margin-top:-35.45pt;width:217.05pt;height:27.1pt;z-index:251795967;visibility:visible;mso-wrap-style:square;mso-width-percent:0;mso-wrap-distance-left:9pt;mso-wrap-distance-top:0;mso-wrap-distance-right:9pt;mso-wrap-distance-bottom:0;mso-position-horizontal:absolute;mso-position-horizontal-relative:margin;mso-position-vertical:absolute;mso-position-vertical-relative:text;mso-width-percent:0;mso-width-relative:margin;v-text-anchor:middle" o:gfxdata="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" fillcolor="#02fa47" strokecolor="#1f3763 [1604]" strokeweight="1pt">
                 <w10:wrap anchorx="margin"/>
               </v:rect>
             </w:pict>
@@ -1555,6 +1555,9 @@
                                 <w:sz w:val="32"/>
                               </w:rPr>
                             </w:pPr>
+                            <w:r>
+                              <w:t>TWSSAFE-003</w:t>
+                            </w:r>
                           </w:p>
                         </w:txbxContent>
                       </wps:txbx>
@@ -1584,6 +1587,9 @@
                           <w:sz w:val="32"/>
                         </w:rPr>
                       </w:pPr>
+                      <w:r>
+                        <w:t>TWSSAFE-003</w:t>
+                      </w:r>
                     </w:p>
                   </w:txbxContent>
                 </v:textbox>
@@ -1645,6 +1651,9 @@
                                 <w:sz w:val="32"/>
                               </w:rPr>
                             </w:pPr>
+                            <w:r>
+                              <w:t>TWSSAFE-004</w:t>
+                            </w:r>
                           </w:p>
                         </w:txbxContent>
                       </wps:txbx>
@@ -1674,6 +1683,9 @@
                           <w:sz w:val="32"/>
                         </w:rPr>
                       </w:pPr>
+                      <w:r>
+                        <w:t>TWSSAFE-004</w:t>
+                      </w:r>
                     </w:p>
                   </w:txbxContent>
                 </v:textbox>
@@ -1982,7 +1994,7 @@
                           <a:avLst/>
                         </a:prstGeom>
                         <a:solidFill>
-                          <a:srgbClr val="FAA2E9"/>
+                          <a:srgbClr val="c4563d"/>
                         </a:solidFill>
                       </wps:spPr>
                       <wps:style>
@@ -2018,7 +2030,7 @@
           </mc:Choice>
           <mc:Fallback xmlns:w16cid="http://schemas.microsoft.com/office/word/2016/wordml/cid">
             <w:pict>
-              <v:rect w14:anchorId="577689A4" id="Rectangle 258" o:spid="_x0000_s1026" style="position:absolute;margin-left:-3.35pt;margin-top:217.8pt;width:217pt;height:27.05pt;z-index:251767808;visibility:visible;mso-wrap-style:square;mso-width-percent:0;mso-wrap-distance-left:9pt;mso-wrap-distance-top:0;mso-wrap-distance-right:9pt;mso-wrap-distance-bottom:0;mso-position-horizontal:absolute;mso-position-horizontal-relative:text;mso-position-vertical:absolute;mso-position-vertical-relative:text;mso-width-percent:0;mso-width-relative:margin;v-text-anchor:middle" o:gfxdata="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" fillcolor="#faa2e9" strokecolor="#1f3763 [1604]" strokeweight="1pt"/>
+              <v:rect w14:anchorId="577689A4" id="Rectangle 258" o:spid="_x0000_s1026" style="position:absolute;margin-left:-3.35pt;margin-top:217.8pt;width:217pt;height:27.05pt;z-index:251767808;visibility:visible;mso-wrap-style:square;mso-width-percent:0;mso-wrap-distance-left:9pt;mso-wrap-distance-top:0;mso-wrap-distance-right:9pt;mso-wrap-distance-bottom:0;mso-position-horizontal:absolute;mso-position-horizontal-relative:text;mso-position-vertical:absolute;mso-position-vertical-relative:text;mso-width-percent:0;mso-width-relative:margin;v-text-anchor:middle" o:gfxdata="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" fillcolor="#c4563d" strokecolor="#1f3763 [1604]" strokeweight="1pt"/>
             </w:pict>
           </mc:Fallback>
         </mc:AlternateContent>
@@ -2056,7 +2068,7 @@
                           <a:avLst/>
                         </a:prstGeom>
                         <a:solidFill>
-                          <a:srgbClr val="FAA2E9"/>
+                          <a:srgbClr val="19cc27"/>
                         </a:solidFill>
                       </wps:spPr>
                       <wps:style>
@@ -2092,7 +2104,7 @@
           </mc:Choice>
           <mc:Fallback xmlns:w16cid="http://schemas.microsoft.com/office/word/2016/wordml/cid">
             <w:pict>
-              <v:rect w14:anchorId="2B31A02D" id="Rectangle 259" o:spid="_x0000_s1026" style="position:absolute;margin-left:252.4pt;margin-top:217.55pt;width:217pt;height:27.05pt;z-index:251768832;visibility:visible;mso-wrap-style:square;mso-width-percent:0;mso-wrap-distance-left:9pt;mso-wrap-distance-top:0;mso-wrap-distance-right:9pt;mso-wrap-distance-bottom:0;mso-position-horizontal:absolute;mso-position-horizontal-relative:text;mso-position-vertical:absolute;mso-position-vertical-relative:text;mso-width-percent:0;mso-width-relative:margin;v-text-anchor:middle" o:gfxdata="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" fillcolor="#faa2e9" strokecolor="#1f3763 [1604]" strokeweight="1pt"/>
+              <v:rect w14:anchorId="2B31A02D" id="Rectangle 259" o:spid="_x0000_s1026" style="position:absolute;margin-left:252.4pt;margin-top:217.55pt;width:217pt;height:27.05pt;z-index:251768832;visibility:visible;mso-wrap-style:square;mso-width-percent:0;mso-wrap-distance-left:9pt;mso-wrap-distance-top:0;mso-wrap-distance-right:9pt;mso-wrap-distance-bottom:0;mso-position-horizontal:absolute;mso-position-horizontal-relative:text;mso-position-vertical:absolute;mso-position-vertical-relative:text;mso-width-percent:0;mso-width-relative:margin;v-text-anchor:middle" o:gfxdata="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" fillcolor="#19cc27" strokecolor="#1f3763 [1604]" strokeweight="1pt"/>
             </w:pict>
           </mc:Fallback>
         </mc:AlternateContent>
@@ -2204,7 +2216,7 @@
                           <a:avLst/>
                         </a:prstGeom>
                         <a:solidFill>
-                          <a:srgbClr val="c031a8"/>
+                          <a:srgbClr val="30bbc1"/>
                         </a:solidFill>
                       </wps:spPr>
                       <wps:style>
@@ -2240,7 +2252,7 @@
           </mc:Choice>
           <mc:Fallback xmlns:w16cid="http://schemas.microsoft.com/office/word/2016/wordml/cid">
             <w:pict>
-              <v:rect w14:anchorId="399C576B" id="Rectangle 262" o:spid="_x0000_s1026" style="position:absolute;margin-left:-3.55pt;margin-top:-34.9pt;width:217.05pt;height:27.1pt;z-index:251765760;visibility:visible;mso-wrap-style:square;mso-width-percent:0;mso-wrap-distance-left:9pt;mso-wrap-distance-top:0;mso-wrap-distance-right:9pt;mso-wrap-distance-bottom:0;mso-position-horizontal:absolute;mso-position-horizontal-relative:text;mso-position-vertical:absolute;mso-position-vertical-relative:text;mso-width-percent:0;mso-width-relative:margin;v-text-anchor:middle" o:gfxdata="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" fillcolor="#c031a8" strokecolor="#1f3763 [1604]" strokeweight="1pt"/>
+              <v:rect w14:anchorId="399C576B" id="Rectangle 262" o:spid="_x0000_s1026" style="position:absolute;margin-left:-3.55pt;margin-top:-34.9pt;width:217.05pt;height:27.1pt;z-index:251765760;visibility:visible;mso-wrap-style:square;mso-width-percent:0;mso-wrap-distance-left:9pt;mso-wrap-distance-top:0;mso-wrap-distance-right:9pt;mso-wrap-distance-bottom:0;mso-position-horizontal:absolute;mso-position-horizontal-relative:text;mso-position-vertical:absolute;mso-position-vertical-relative:text;mso-width-percent:0;mso-width-relative:margin;v-text-anchor:middle" o:gfxdata="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" fillcolor="#30bbc1" strokecolor="#1f3763 [1604]" strokeweight="1pt"/>
             </w:pict>
           </mc:Fallback>
         </mc:AlternateContent>

</xml_diff>

<commit_message>
-Create Stickies and JIRA are working -Color is working -All field parsing works -Still some bugs with CreateJIRA.py regrading parsing field into JIRA -bug fixes
</commit_message>
<xml_diff>
--- a/sticky_notes/color_key1.docx
+++ b/sticky_notes/color_key1.docx
@@ -134,7 +134,7 @@
                           <a:avLst/>
                         </a:prstGeom>
                         <a:solidFill>
-                          <a:srgbClr val="02fa47"/>
+                          <a:srgbClr val="b206c6"/>
                         </a:solidFill>
                       </wps:spPr>
                       <wps:style>
@@ -170,7 +170,7 @@
           </mc:Choice>
           <mc:Fallback xmlns:w16cid="http://schemas.microsoft.com/office/word/2016/wordml/cid">
             <w:pict>
-              <v:rect w14:anchorId="66F839D2" id="Rectangle 264" o:spid="_x0000_s1026" style="position:absolute;margin-left:251.95pt;margin-top:-35.45pt;width:217.05pt;height:27.1pt;z-index:251795967;visibility:visible;mso-wrap-style:square;mso-width-percent:0;mso-wrap-distance-left:9pt;mso-wrap-distance-top:0;mso-wrap-distance-right:9pt;mso-wrap-distance-bottom:0;mso-position-horizontal:absolute;mso-position-horizontal-relative:margin;mso-position-vertical:absolute;mso-position-vertical-relative:text;mso-width-percent:0;mso-width-relative:margin;v-text-anchor:middle" o:gfxdata="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" fillcolor="#02fa47" strokecolor="#1f3763 [1604]" strokeweight="1pt">
+              <v:rect w14:anchorId="66F839D2" id="Rectangle 264" o:spid="_x0000_s1026" style="position:absolute;margin-left:251.95pt;margin-top:-35.45pt;width:217.05pt;height:27.1pt;z-index:251795967;visibility:visible;mso-wrap-style:square;mso-width-percent:0;mso-wrap-distance-left:9pt;mso-wrap-distance-top:0;mso-wrap-distance-right:9pt;mso-wrap-distance-bottom:0;mso-position-horizontal:absolute;mso-position-horizontal-relative:margin;mso-position-vertical:absolute;mso-position-vertical-relative:text;mso-width-percent:0;mso-width-relative:margin;v-text-anchor:middle" o:gfxdata="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" fillcolor="#b206c6" strokecolor="#1f3763 [1604]" strokeweight="1pt">
                 <w10:wrap anchorx="margin"/>
               </v:rect>
             </w:pict>
@@ -1994,7 +1994,7 @@
                           <a:avLst/>
                         </a:prstGeom>
                         <a:solidFill>
-                          <a:srgbClr val="c4563d"/>
+                          <a:srgbClr val="f02734"/>
                         </a:solidFill>
                       </wps:spPr>
                       <wps:style>
@@ -2030,7 +2030,7 @@
           </mc:Choice>
           <mc:Fallback xmlns:w16cid="http://schemas.microsoft.com/office/word/2016/wordml/cid">
             <w:pict>
-              <v:rect w14:anchorId="577689A4" id="Rectangle 258" o:spid="_x0000_s1026" style="position:absolute;margin-left:-3.35pt;margin-top:217.8pt;width:217pt;height:27.05pt;z-index:251767808;visibility:visible;mso-wrap-style:square;mso-width-percent:0;mso-wrap-distance-left:9pt;mso-wrap-distance-top:0;mso-wrap-distance-right:9pt;mso-wrap-distance-bottom:0;mso-position-horizontal:absolute;mso-position-horizontal-relative:text;mso-position-vertical:absolute;mso-position-vertical-relative:text;mso-width-percent:0;mso-width-relative:margin;v-text-anchor:middle" o:gfxdata="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" fillcolor="#c4563d" strokecolor="#1f3763 [1604]" strokeweight="1pt"/>
+              <v:rect w14:anchorId="577689A4" id="Rectangle 258" o:spid="_x0000_s1026" style="position:absolute;margin-left:-3.35pt;margin-top:217.8pt;width:217pt;height:27.05pt;z-index:251767808;visibility:visible;mso-wrap-style:square;mso-width-percent:0;mso-wrap-distance-left:9pt;mso-wrap-distance-top:0;mso-wrap-distance-right:9pt;mso-wrap-distance-bottom:0;mso-position-horizontal:absolute;mso-position-horizontal-relative:text;mso-position-vertical:absolute;mso-position-vertical-relative:text;mso-width-percent:0;mso-width-relative:margin;v-text-anchor:middle" o:gfxdata="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" fillcolor="#f02734" strokecolor="#1f3763 [1604]" strokeweight="1pt"/>
             </w:pict>
           </mc:Fallback>
         </mc:AlternateContent>
@@ -2068,7 +2068,7 @@
                           <a:avLst/>
                         </a:prstGeom>
                         <a:solidFill>
-                          <a:srgbClr val="19cc27"/>
+                          <a:srgbClr val="00d2b6"/>
                         </a:solidFill>
                       </wps:spPr>
                       <wps:style>
@@ -2104,7 +2104,7 @@
           </mc:Choice>
           <mc:Fallback xmlns:w16cid="http://schemas.microsoft.com/office/word/2016/wordml/cid">
             <w:pict>
-              <v:rect w14:anchorId="2B31A02D" id="Rectangle 259" o:spid="_x0000_s1026" style="position:absolute;margin-left:252.4pt;margin-top:217.55pt;width:217pt;height:27.05pt;z-index:251768832;visibility:visible;mso-wrap-style:square;mso-width-percent:0;mso-wrap-distance-left:9pt;mso-wrap-distance-top:0;mso-wrap-distance-right:9pt;mso-wrap-distance-bottom:0;mso-position-horizontal:absolute;mso-position-horizontal-relative:text;mso-position-vertical:absolute;mso-position-vertical-relative:text;mso-width-percent:0;mso-width-relative:margin;v-text-anchor:middle" o:gfxdata="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" fillcolor="#19cc27" strokecolor="#1f3763 [1604]" strokeweight="1pt"/>
+              <v:rect w14:anchorId="2B31A02D" id="Rectangle 259" o:spid="_x0000_s1026" style="position:absolute;margin-left:252.4pt;margin-top:217.55pt;width:217pt;height:27.05pt;z-index:251768832;visibility:visible;mso-wrap-style:square;mso-width-percent:0;mso-wrap-distance-left:9pt;mso-wrap-distance-top:0;mso-wrap-distance-right:9pt;mso-wrap-distance-bottom:0;mso-position-horizontal:absolute;mso-position-horizontal-relative:text;mso-position-vertical:absolute;mso-position-vertical-relative:text;mso-width-percent:0;mso-width-relative:margin;v-text-anchor:middle" o:gfxdata="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" fillcolor="#00d2b6" strokecolor="#1f3763 [1604]" strokeweight="1pt"/>
             </w:pict>
           </mc:Fallback>
         </mc:AlternateContent>
@@ -2216,7 +2216,7 @@
                           <a:avLst/>
                         </a:prstGeom>
                         <a:solidFill>
-                          <a:srgbClr val="30bbc1"/>
+                          <a:srgbClr val="392ab3"/>
                         </a:solidFill>
                       </wps:spPr>
                       <wps:style>
@@ -2252,7 +2252,7 @@
           </mc:Choice>
           <mc:Fallback xmlns:w16cid="http://schemas.microsoft.com/office/word/2016/wordml/cid">
             <w:pict>
-              <v:rect w14:anchorId="399C576B" id="Rectangle 262" o:spid="_x0000_s1026" style="position:absolute;margin-left:-3.55pt;margin-top:-34.9pt;width:217.05pt;height:27.1pt;z-index:251765760;visibility:visible;mso-wrap-style:square;mso-width-percent:0;mso-wrap-distance-left:9pt;mso-wrap-distance-top:0;mso-wrap-distance-right:9pt;mso-wrap-distance-bottom:0;mso-position-horizontal:absolute;mso-position-horizontal-relative:text;mso-position-vertical:absolute;mso-position-vertical-relative:text;mso-width-percent:0;mso-width-relative:margin;v-text-anchor:middle" o:gfxdata="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" fillcolor="#30bbc1" strokecolor="#1f3763 [1604]" strokeweight="1pt"/>
+              <v:rect w14:anchorId="399C576B" id="Rectangle 262" o:spid="_x0000_s1026" style="position:absolute;margin-left:-3.55pt;margin-top:-34.9pt;width:217.05pt;height:27.1pt;z-index:251765760;visibility:visible;mso-wrap-style:square;mso-width-percent:0;mso-wrap-distance-left:9pt;mso-wrap-distance-top:0;mso-wrap-distance-right:9pt;mso-wrap-distance-bottom:0;mso-position-horizontal:absolute;mso-position-horizontal-relative:text;mso-position-vertical:absolute;mso-position-vertical-relative:text;mso-width-percent:0;mso-width-relative:margin;v-text-anchor:middle" o:gfxdata="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" fillcolor="#392ab3" strokecolor="#1f3763 [1604]" strokeweight="1pt"/>
             </w:pict>
           </mc:Fallback>
         </mc:AlternateContent>

</xml_diff>

<commit_message>
-fixed some bugs with parsing field into JIRA -code simplification and removal of redundancy
</commit_message>
<xml_diff>
--- a/sticky_notes/color_key1.docx
+++ b/sticky_notes/color_key1.docx
@@ -134,7 +134,7 @@
                           <a:avLst/>
                         </a:prstGeom>
                         <a:solidFill>
-                          <a:srgbClr val="12d9b7"/>
+                          <a:srgbClr val="d50ee3"/>
                         </a:solidFill>
                       </wps:spPr>
                       <wps:style>
@@ -170,7 +170,7 @@
           </mc:Choice>
           <mc:Fallback xmlns:w16cid="http://schemas.microsoft.com/office/word/2016/wordml/cid">
             <w:pict>
-              <v:rect w14:anchorId="66F839D2" id="Rectangle 264" o:spid="_x0000_s1026" style="position:absolute;margin-left:251.95pt;margin-top:-35.45pt;width:217.05pt;height:27.1pt;z-index:251795967;visibility:visible;mso-wrap-style:square;mso-width-percent:0;mso-wrap-distance-left:9pt;mso-wrap-distance-top:0;mso-wrap-distance-right:9pt;mso-wrap-distance-bottom:0;mso-position-horizontal:absolute;mso-position-horizontal-relative:margin;mso-position-vertical:absolute;mso-position-vertical-relative:text;mso-width-percent:0;mso-width-relative:margin;v-text-anchor:middle" o:gfxdata="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" fillcolor="#12d9b7" strokecolor="#1f3763 [1604]" strokeweight="1pt">
+              <v:rect w14:anchorId="66F839D2" id="Rectangle 264" o:spid="_x0000_s1026" style="position:absolute;margin-left:251.95pt;margin-top:-35.45pt;width:217.05pt;height:27.1pt;z-index:251795967;visibility:visible;mso-wrap-style:square;mso-width-percent:0;mso-wrap-distance-left:9pt;mso-wrap-distance-top:0;mso-wrap-distance-right:9pt;mso-wrap-distance-bottom:0;mso-position-horizontal:absolute;mso-position-horizontal-relative:margin;mso-position-vertical:absolute;mso-position-vertical-relative:text;mso-width-percent:0;mso-width-relative:margin;v-text-anchor:middle" o:gfxdata="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" fillcolor="#d50ee3" strokecolor="#1f3763 [1604]" strokeweight="1pt">
                 <w10:wrap anchorx="margin"/>
               </v:rect>
             </w:pict>
@@ -1555,9 +1555,6 @@
                                 <w:sz w:val="32"/>
                               </w:rPr>
                             </w:pPr>
-                            <w:r>
-                              <w:t>TWSSAFE-003</w:t>
-                            </w:r>
                           </w:p>
                         </w:txbxContent>
                       </wps:txbx>
@@ -1587,9 +1584,6 @@
                           <w:sz w:val="32"/>
                         </w:rPr>
                       </w:pPr>
-                      <w:r>
-                        <w:t>TWSSAFE-003</w:t>
-                      </w:r>
                     </w:p>
                   </w:txbxContent>
                 </v:textbox>
@@ -1651,9 +1645,6 @@
                                 <w:sz w:val="32"/>
                               </w:rPr>
                             </w:pPr>
-                            <w:r>
-                              <w:t>TWSSAFE-004</w:t>
-                            </w:r>
                           </w:p>
                         </w:txbxContent>
                       </wps:txbx>
@@ -1683,9 +1674,6 @@
                           <w:sz w:val="32"/>
                         </w:rPr>
                       </w:pPr>
-                      <w:r>
-                        <w:t>TWSSAFE-004</w:t>
-                      </w:r>
                     </w:p>
                   </w:txbxContent>
                 </v:textbox>
@@ -1994,7 +1982,7 @@
                           <a:avLst/>
                         </a:prstGeom>
                         <a:solidFill>
-                          <a:srgbClr val="d746da"/>
+                          <a:srgbClr val="FAA2E9"/>
                         </a:solidFill>
                       </wps:spPr>
                       <wps:style>
@@ -2030,7 +2018,7 @@
           </mc:Choice>
           <mc:Fallback xmlns:w16cid="http://schemas.microsoft.com/office/word/2016/wordml/cid">
             <w:pict>
-              <v:rect w14:anchorId="577689A4" id="Rectangle 258" o:spid="_x0000_s1026" style="position:absolute;margin-left:-3.35pt;margin-top:217.8pt;width:217pt;height:27.05pt;z-index:251767808;visibility:visible;mso-wrap-style:square;mso-width-percent:0;mso-wrap-distance-left:9pt;mso-wrap-distance-top:0;mso-wrap-distance-right:9pt;mso-wrap-distance-bottom:0;mso-position-horizontal:absolute;mso-position-horizontal-relative:text;mso-position-vertical:absolute;mso-position-vertical-relative:text;mso-width-percent:0;mso-width-relative:margin;v-text-anchor:middle" o:gfxdata="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" fillcolor="#d746da" strokecolor="#1f3763 [1604]" strokeweight="1pt"/>
+              <v:rect w14:anchorId="577689A4" id="Rectangle 258" o:spid="_x0000_s1026" style="position:absolute;margin-left:-3.35pt;margin-top:217.8pt;width:217pt;height:27.05pt;z-index:251767808;visibility:visible;mso-wrap-style:square;mso-width-percent:0;mso-wrap-distance-left:9pt;mso-wrap-distance-top:0;mso-wrap-distance-right:9pt;mso-wrap-distance-bottom:0;mso-position-horizontal:absolute;mso-position-horizontal-relative:text;mso-position-vertical:absolute;mso-position-vertical-relative:text;mso-width-percent:0;mso-width-relative:margin;v-text-anchor:middle" o:gfxdata="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" fillcolor="#faa2e9" strokecolor="#1f3763 [1604]" strokeweight="1pt"/>
             </w:pict>
           </mc:Fallback>
         </mc:AlternateContent>
@@ -2068,7 +2056,7 @@
                           <a:avLst/>
                         </a:prstGeom>
                         <a:solidFill>
-                          <a:srgbClr val="0dcc2b"/>
+                          <a:srgbClr val="FAA2E9"/>
                         </a:solidFill>
                       </wps:spPr>
                       <wps:style>
@@ -2104,7 +2092,7 @@
           </mc:Choice>
           <mc:Fallback xmlns:w16cid="http://schemas.microsoft.com/office/word/2016/wordml/cid">
             <w:pict>
-              <v:rect w14:anchorId="2B31A02D" id="Rectangle 259" o:spid="_x0000_s1026" style="position:absolute;margin-left:252.4pt;margin-top:217.55pt;width:217pt;height:27.05pt;z-index:251768832;visibility:visible;mso-wrap-style:square;mso-width-percent:0;mso-wrap-distance-left:9pt;mso-wrap-distance-top:0;mso-wrap-distance-right:9pt;mso-wrap-distance-bottom:0;mso-position-horizontal:absolute;mso-position-horizontal-relative:text;mso-position-vertical:absolute;mso-position-vertical-relative:text;mso-width-percent:0;mso-width-relative:margin;v-text-anchor:middle" o:gfxdata="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" fillcolor="#0dcc2b" strokecolor="#1f3763 [1604]" strokeweight="1pt"/>
+              <v:rect w14:anchorId="2B31A02D" id="Rectangle 259" o:spid="_x0000_s1026" style="position:absolute;margin-left:252.4pt;margin-top:217.55pt;width:217pt;height:27.05pt;z-index:251768832;visibility:visible;mso-wrap-style:square;mso-width-percent:0;mso-wrap-distance-left:9pt;mso-wrap-distance-top:0;mso-wrap-distance-right:9pt;mso-wrap-distance-bottom:0;mso-position-horizontal:absolute;mso-position-horizontal-relative:text;mso-position-vertical:absolute;mso-position-vertical-relative:text;mso-width-percent:0;mso-width-relative:margin;v-text-anchor:middle" o:gfxdata="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" fillcolor="#faa2e9" strokecolor="#1f3763 [1604]" strokeweight="1pt"/>
             </w:pict>
           </mc:Fallback>
         </mc:AlternateContent>
@@ -2216,7 +2204,7 @@
                           <a:avLst/>
                         </a:prstGeom>
                         <a:solidFill>
-                          <a:srgbClr val="c9309f"/>
+                          <a:srgbClr val="2877e8"/>
                         </a:solidFill>
                       </wps:spPr>
                       <wps:style>
@@ -2252,7 +2240,7 @@
           </mc:Choice>
           <mc:Fallback xmlns:w16cid="http://schemas.microsoft.com/office/word/2016/wordml/cid">
             <w:pict>
-              <v:rect w14:anchorId="399C576B" id="Rectangle 262" o:spid="_x0000_s1026" style="position:absolute;margin-left:-3.55pt;margin-top:-34.9pt;width:217.05pt;height:27.1pt;z-index:251765760;visibility:visible;mso-wrap-style:square;mso-width-percent:0;mso-wrap-distance-left:9pt;mso-wrap-distance-top:0;mso-wrap-distance-right:9pt;mso-wrap-distance-bottom:0;mso-position-horizontal:absolute;mso-position-horizontal-relative:text;mso-position-vertical:absolute;mso-position-vertical-relative:text;mso-width-percent:0;mso-width-relative:margin;v-text-anchor:middle" o:gfxdata="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" fillcolor="#c9309f" strokecolor="#1f3763 [1604]" strokeweight="1pt"/>
+              <v:rect w14:anchorId="399C576B" id="Rectangle 262" o:spid="_x0000_s1026" style="position:absolute;margin-left:-3.55pt;margin-top:-34.9pt;width:217.05pt;height:27.1pt;z-index:251765760;visibility:visible;mso-wrap-style:square;mso-width-percent:0;mso-wrap-distance-left:9pt;mso-wrap-distance-top:0;mso-wrap-distance-right:9pt;mso-wrap-distance-bottom:0;mso-position-horizontal:absolute;mso-position-horizontal-relative:text;mso-position-vertical:absolute;mso-position-vertical-relative:text;mso-width-percent:0;mso-width-relative:margin;v-text-anchor:middle" o:gfxdata="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" fillcolor="#2877e8" strokecolor="#1f3763 [1604]" strokeweight="1pt"/>
             </w:pict>
           </mc:Fallback>
         </mc:AlternateContent>

</xml_diff>

<commit_message>
-fixed some bugs with parsing field into JIRA
</commit_message>
<xml_diff>
--- a/sticky_notes/color_key1.docx
+++ b/sticky_notes/color_key1.docx
@@ -134,7 +134,7 @@
                           <a:avLst/>
                         </a:prstGeom>
                         <a:solidFill>
-                          <a:srgbClr val="d50ee3"/>
+                          <a:srgbClr val="cc2fc6"/>
                         </a:solidFill>
                       </wps:spPr>
                       <wps:style>
@@ -170,7 +170,7 @@
           </mc:Choice>
           <mc:Fallback xmlns:w16cid="http://schemas.microsoft.com/office/word/2016/wordml/cid">
             <w:pict>
-              <v:rect w14:anchorId="66F839D2" id="Rectangle 264" o:spid="_x0000_s1026" style="position:absolute;margin-left:251.95pt;margin-top:-35.45pt;width:217.05pt;height:27.1pt;z-index:251795967;visibility:visible;mso-wrap-style:square;mso-width-percent:0;mso-wrap-distance-left:9pt;mso-wrap-distance-top:0;mso-wrap-distance-right:9pt;mso-wrap-distance-bottom:0;mso-position-horizontal:absolute;mso-position-horizontal-relative:margin;mso-position-vertical:absolute;mso-position-vertical-relative:text;mso-width-percent:0;mso-width-relative:margin;v-text-anchor:middle" o:gfxdata="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" fillcolor="#d50ee3" strokecolor="#1f3763 [1604]" strokeweight="1pt">
+              <v:rect w14:anchorId="66F839D2" id="Rectangle 264" o:spid="_x0000_s1026" style="position:absolute;margin-left:251.95pt;margin-top:-35.45pt;width:217.05pt;height:27.1pt;z-index:251795967;visibility:visible;mso-wrap-style:square;mso-width-percent:0;mso-wrap-distance-left:9pt;mso-wrap-distance-top:0;mso-wrap-distance-right:9pt;mso-wrap-distance-bottom:0;mso-position-horizontal:absolute;mso-position-horizontal-relative:margin;mso-position-vertical:absolute;mso-position-vertical-relative:text;mso-width-percent:0;mso-width-relative:margin;v-text-anchor:middle" o:gfxdata="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" fillcolor="#cc2fc6" strokecolor="#1f3763 [1604]" strokeweight="1pt">
                 <w10:wrap anchorx="margin"/>
               </v:rect>
             </w:pict>
@@ -2204,7 +2204,7 @@
                           <a:avLst/>
                         </a:prstGeom>
                         <a:solidFill>
-                          <a:srgbClr val="2877e8"/>
+                          <a:srgbClr val="41b6e0"/>
                         </a:solidFill>
                       </wps:spPr>
                       <wps:style>
@@ -2240,7 +2240,7 @@
           </mc:Choice>
           <mc:Fallback xmlns:w16cid="http://schemas.microsoft.com/office/word/2016/wordml/cid">
             <w:pict>
-              <v:rect w14:anchorId="399C576B" id="Rectangle 262" o:spid="_x0000_s1026" style="position:absolute;margin-left:-3.55pt;margin-top:-34.9pt;width:217.05pt;height:27.1pt;z-index:251765760;visibility:visible;mso-wrap-style:square;mso-width-percent:0;mso-wrap-distance-left:9pt;mso-wrap-distance-top:0;mso-wrap-distance-right:9pt;mso-wrap-distance-bottom:0;mso-position-horizontal:absolute;mso-position-horizontal-relative:text;mso-position-vertical:absolute;mso-position-vertical-relative:text;mso-width-percent:0;mso-width-relative:margin;v-text-anchor:middle" o:gfxdata="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" fillcolor="#2877e8" strokecolor="#1f3763 [1604]" strokeweight="1pt"/>
+              <v:rect w14:anchorId="399C576B" id="Rectangle 262" o:spid="_x0000_s1026" style="position:absolute;margin-left:-3.55pt;margin-top:-34.9pt;width:217.05pt;height:27.1pt;z-index:251765760;visibility:visible;mso-wrap-style:square;mso-width-percent:0;mso-wrap-distance-left:9pt;mso-wrap-distance-top:0;mso-wrap-distance-right:9pt;mso-wrap-distance-bottom:0;mso-position-horizontal:absolute;mso-position-horizontal-relative:text;mso-position-vertical:absolute;mso-position-vertical-relative:text;mso-width-percent:0;mso-width-relative:margin;v-text-anchor:middle" o:gfxdata="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" fillcolor="#41b6e0" strokecolor="#1f3763 [1604]" strokeweight="1pt"/>
             </w:pict>
           </mc:Fallback>
         </mc:AlternateContent>

</xml_diff>

<commit_message>
-fixed an issue in CreateJIRA for fileWriter -creation of test script for JIRA
</commit_message>
<xml_diff>
--- a/sticky_notes/color_key1.docx
+++ b/sticky_notes/color_key1.docx
@@ -134,7 +134,7 @@
                           <a:avLst/>
                         </a:prstGeom>
                         <a:solidFill>
-                          <a:srgbClr val="cc2fc6"/>
+                          <a:srgbClr val="f5058e"/>
                         </a:solidFill>
                       </wps:spPr>
                       <wps:style>
@@ -170,7 +170,7 @@
           </mc:Choice>
           <mc:Fallback xmlns:w16cid="http://schemas.microsoft.com/office/word/2016/wordml/cid">
             <w:pict>
-              <v:rect w14:anchorId="66F839D2" id="Rectangle 264" o:spid="_x0000_s1026" style="position:absolute;margin-left:251.95pt;margin-top:-35.45pt;width:217.05pt;height:27.1pt;z-index:251795967;visibility:visible;mso-wrap-style:square;mso-width-percent:0;mso-wrap-distance-left:9pt;mso-wrap-distance-top:0;mso-wrap-distance-right:9pt;mso-wrap-distance-bottom:0;mso-position-horizontal:absolute;mso-position-horizontal-relative:margin;mso-position-vertical:absolute;mso-position-vertical-relative:text;mso-width-percent:0;mso-width-relative:margin;v-text-anchor:middle" o:gfxdata="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" fillcolor="#cc2fc6" strokecolor="#1f3763 [1604]" strokeweight="1pt">
+              <v:rect w14:anchorId="66F839D2" id="Rectangle 264" o:spid="_x0000_s1026" style="position:absolute;margin-left:251.95pt;margin-top:-35.45pt;width:217.05pt;height:27.1pt;z-index:251795967;visibility:visible;mso-wrap-style:square;mso-width-percent:0;mso-wrap-distance-left:9pt;mso-wrap-distance-top:0;mso-wrap-distance-right:9pt;mso-wrap-distance-bottom:0;mso-position-horizontal:absolute;mso-position-horizontal-relative:margin;mso-position-vertical:absolute;mso-position-vertical-relative:text;mso-width-percent:0;mso-width-relative:margin;v-text-anchor:middle" o:gfxdata="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" fillcolor="#f5058e" strokecolor="#1f3763 [1604]" strokeweight="1pt">
                 <w10:wrap anchorx="margin"/>
               </v:rect>
             </w:pict>
@@ -2204,7 +2204,7 @@
                           <a:avLst/>
                         </a:prstGeom>
                         <a:solidFill>
-                          <a:srgbClr val="41b6e0"/>
+                          <a:srgbClr val="c1106e"/>
                         </a:solidFill>
                       </wps:spPr>
                       <wps:style>
@@ -2240,7 +2240,7 @@
           </mc:Choice>
           <mc:Fallback xmlns:w16cid="http://schemas.microsoft.com/office/word/2016/wordml/cid">
             <w:pict>
-              <v:rect w14:anchorId="399C576B" id="Rectangle 262" o:spid="_x0000_s1026" style="position:absolute;margin-left:-3.55pt;margin-top:-34.9pt;width:217.05pt;height:27.1pt;z-index:251765760;visibility:visible;mso-wrap-style:square;mso-width-percent:0;mso-wrap-distance-left:9pt;mso-wrap-distance-top:0;mso-wrap-distance-right:9pt;mso-wrap-distance-bottom:0;mso-position-horizontal:absolute;mso-position-horizontal-relative:text;mso-position-vertical:absolute;mso-position-vertical-relative:text;mso-width-percent:0;mso-width-relative:margin;v-text-anchor:middle" o:gfxdata="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" fillcolor="#41b6e0" strokecolor="#1f3763 [1604]" strokeweight="1pt"/>
+              <v:rect w14:anchorId="399C576B" id="Rectangle 262" o:spid="_x0000_s1026" style="position:absolute;margin-left:-3.55pt;margin-top:-34.9pt;width:217.05pt;height:27.1pt;z-index:251765760;visibility:visible;mso-wrap-style:square;mso-width-percent:0;mso-wrap-distance-left:9pt;mso-wrap-distance-top:0;mso-wrap-distance-right:9pt;mso-wrap-distance-bottom:0;mso-position-horizontal:absolute;mso-position-horizontal-relative:text;mso-position-vertical:absolute;mso-position-vertical-relative:text;mso-width-percent:0;mso-width-relative:margin;v-text-anchor:middle" o:gfxdata="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" fillcolor="#c1106e" strokecolor="#1f3763 [1604]" strokeweight="1pt"/>
             </w:pict>
           </mc:Fallback>
         </mc:AlternateContent>

</xml_diff>

<commit_message>
-Fixed JIRA Bugs -Reformatted Docs
</commit_message>
<xml_diff>
--- a/sticky_notes/color_key1.docx
+++ b/sticky_notes/color_key1.docx
@@ -134,7 +134,7 @@
                           <a:avLst/>
                         </a:prstGeom>
                         <a:solidFill>
-                          <a:srgbClr val="f5058e"/>
+                          <a:srgbClr val="c37127"/>
                         </a:solidFill>
                       </wps:spPr>
                       <wps:style>
@@ -170,7 +170,7 @@
           </mc:Choice>
           <mc:Fallback xmlns:w16cid="http://schemas.microsoft.com/office/word/2016/wordml/cid">
             <w:pict>
-              <v:rect w14:anchorId="66F839D2" id="Rectangle 264" o:spid="_x0000_s1026" style="position:absolute;margin-left:251.95pt;margin-top:-35.45pt;width:217.05pt;height:27.1pt;z-index:251795967;visibility:visible;mso-wrap-style:square;mso-width-percent:0;mso-wrap-distance-left:9pt;mso-wrap-distance-top:0;mso-wrap-distance-right:9pt;mso-wrap-distance-bottom:0;mso-position-horizontal:absolute;mso-position-horizontal-relative:margin;mso-position-vertical:absolute;mso-position-vertical-relative:text;mso-width-percent:0;mso-width-relative:margin;v-text-anchor:middle" o:gfxdata="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" fillcolor="#f5058e" strokecolor="#1f3763 [1604]" strokeweight="1pt">
+              <v:rect w14:anchorId="66F839D2" id="Rectangle 264" o:spid="_x0000_s1026" style="position:absolute;margin-left:251.95pt;margin-top:-35.45pt;width:217.05pt;height:27.1pt;z-index:251795967;visibility:visible;mso-wrap-style:square;mso-width-percent:0;mso-wrap-distance-left:9pt;mso-wrap-distance-top:0;mso-wrap-distance-right:9pt;mso-wrap-distance-bottom:0;mso-position-horizontal:absolute;mso-position-horizontal-relative:margin;mso-position-vertical:absolute;mso-position-vertical-relative:text;mso-width-percent:0;mso-width-relative:margin;v-text-anchor:middle" o:gfxdata="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" fillcolor="#c37127" strokecolor="#1f3763 [1604]" strokeweight="1pt">
                 <w10:wrap anchorx="margin"/>
               </v:rect>
             </w:pict>
@@ -2204,7 +2204,7 @@
                           <a:avLst/>
                         </a:prstGeom>
                         <a:solidFill>
-                          <a:srgbClr val="c1106e"/>
+                          <a:srgbClr val="36a98b"/>
                         </a:solidFill>
                       </wps:spPr>
                       <wps:style>
@@ -2240,7 +2240,7 @@
           </mc:Choice>
           <mc:Fallback xmlns:w16cid="http://schemas.microsoft.com/office/word/2016/wordml/cid">
             <w:pict>
-              <v:rect w14:anchorId="399C576B" id="Rectangle 262" o:spid="_x0000_s1026" style="position:absolute;margin-left:-3.55pt;margin-top:-34.9pt;width:217.05pt;height:27.1pt;z-index:251765760;visibility:visible;mso-wrap-style:square;mso-width-percent:0;mso-wrap-distance-left:9pt;mso-wrap-distance-top:0;mso-wrap-distance-right:9pt;mso-wrap-distance-bottom:0;mso-position-horizontal:absolute;mso-position-horizontal-relative:text;mso-position-vertical:absolute;mso-position-vertical-relative:text;mso-width-percent:0;mso-width-relative:margin;v-text-anchor:middle" o:gfxdata="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" fillcolor="#c1106e" strokecolor="#1f3763 [1604]" strokeweight="1pt"/>
+              <v:rect w14:anchorId="399C576B" id="Rectangle 262" o:spid="_x0000_s1026" style="position:absolute;margin-left:-3.55pt;margin-top:-34.9pt;width:217.05pt;height:27.1pt;z-index:251765760;visibility:visible;mso-wrap-style:square;mso-width-percent:0;mso-wrap-distance-left:9pt;mso-wrap-distance-top:0;mso-wrap-distance-right:9pt;mso-wrap-distance-bottom:0;mso-position-horizontal:absolute;mso-position-horizontal-relative:text;mso-position-vertical:absolute;mso-position-vertical-relative:text;mso-width-percent:0;mso-width-relative:margin;v-text-anchor:middle" o:gfxdata="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" fillcolor="#36a98b" strokecolor="#1f3763 [1604]" strokeweight="1pt"/>
             </w:pict>
           </mc:Fallback>
         </mc:AlternateContent>

</xml_diff>

<commit_message>
--bug fixes in CreateStickies.py --logic changes in CommonUtils.py for parsing Acceptance criteria, etc --parsing a range and using sentinel blank lines to stop parser
</commit_message>
<xml_diff>
--- a/sticky_notes/color_key1.docx
+++ b/sticky_notes/color_key1.docx
@@ -134,7 +134,7 @@
                           <a:avLst/>
                         </a:prstGeom>
                         <a:solidFill>
-                          <a:srgbClr val="c37127"/>
+                          <a:srgbClr val="3ff13d"/>
                         </a:solidFill>
                       </wps:spPr>
                       <wps:style>
@@ -170,7 +170,7 @@
           </mc:Choice>
           <mc:Fallback xmlns:w16cid="http://schemas.microsoft.com/office/word/2016/wordml/cid">
             <w:pict>
-              <v:rect w14:anchorId="66F839D2" id="Rectangle 264" o:spid="_x0000_s1026" style="position:absolute;margin-left:251.95pt;margin-top:-35.45pt;width:217.05pt;height:27.1pt;z-index:251795967;visibility:visible;mso-wrap-style:square;mso-width-percent:0;mso-wrap-distance-left:9pt;mso-wrap-distance-top:0;mso-wrap-distance-right:9pt;mso-wrap-distance-bottom:0;mso-position-horizontal:absolute;mso-position-horizontal-relative:margin;mso-position-vertical:absolute;mso-position-vertical-relative:text;mso-width-percent:0;mso-width-relative:margin;v-text-anchor:middle" o:gfxdata="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" fillcolor="#c37127" strokecolor="#1f3763 [1604]" strokeweight="1pt">
+              <v:rect w14:anchorId="66F839D2" id="Rectangle 264" o:spid="_x0000_s1026" style="position:absolute;margin-left:251.95pt;margin-top:-35.45pt;width:217.05pt;height:27.1pt;z-index:251795967;visibility:visible;mso-wrap-style:square;mso-width-percent:0;mso-wrap-distance-left:9pt;mso-wrap-distance-top:0;mso-wrap-distance-right:9pt;mso-wrap-distance-bottom:0;mso-position-horizontal:absolute;mso-position-horizontal-relative:margin;mso-position-vertical:absolute;mso-position-vertical-relative:text;mso-width-percent:0;mso-width-relative:margin;v-text-anchor:middle" o:gfxdata="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" fillcolor="#3ff13d" strokecolor="#1f3763 [1604]" strokeweight="1pt">
                 <w10:wrap anchorx="margin"/>
               </v:rect>
             </w:pict>
@@ -2204,7 +2204,7 @@
                           <a:avLst/>
                         </a:prstGeom>
                         <a:solidFill>
-                          <a:srgbClr val="36a98b"/>
+                          <a:srgbClr val="c3175f"/>
                         </a:solidFill>
                       </wps:spPr>
                       <wps:style>
@@ -2240,7 +2240,7 @@
           </mc:Choice>
           <mc:Fallback xmlns:w16cid="http://schemas.microsoft.com/office/word/2016/wordml/cid">
             <w:pict>
-              <v:rect w14:anchorId="399C576B" id="Rectangle 262" o:spid="_x0000_s1026" style="position:absolute;margin-left:-3.55pt;margin-top:-34.9pt;width:217.05pt;height:27.1pt;z-index:251765760;visibility:visible;mso-wrap-style:square;mso-width-percent:0;mso-wrap-distance-left:9pt;mso-wrap-distance-top:0;mso-wrap-distance-right:9pt;mso-wrap-distance-bottom:0;mso-position-horizontal:absolute;mso-position-horizontal-relative:text;mso-position-vertical:absolute;mso-position-vertical-relative:text;mso-width-percent:0;mso-width-relative:margin;v-text-anchor:middle" o:gfxdata="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" fillcolor="#36a98b" strokecolor="#1f3763 [1604]" strokeweight="1pt"/>
+              <v:rect w14:anchorId="399C576B" id="Rectangle 262" o:spid="_x0000_s1026" style="position:absolute;margin-left:-3.55pt;margin-top:-34.9pt;width:217.05pt;height:27.1pt;z-index:251765760;visibility:visible;mso-wrap-style:square;mso-width-percent:0;mso-wrap-distance-left:9pt;mso-wrap-distance-top:0;mso-wrap-distance-right:9pt;mso-wrap-distance-bottom:0;mso-position-horizontal:absolute;mso-position-horizontal-relative:text;mso-position-vertical:absolute;mso-position-vertical-relative:text;mso-width-percent:0;mso-width-relative:margin;v-text-anchor:middle" o:gfxdata="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" fillcolor="#c3175f" strokecolor="#1f3763 [1604]" strokeweight="1pt"/>
             </w:pict>
           </mc:Fallback>
         </mc:AlternateContent>

</xml_diff>

<commit_message>
--fixed CreateStickies.py and CommonUtils.py bugs from Trixie Notes.txt --Sticky Notes now formatted correctly, still some minor trailing bugs --still ordering issues in JIRA
</commit_message>
<xml_diff>
--- a/sticky_notes/color_key1.docx
+++ b/sticky_notes/color_key1.docx
@@ -134,7 +134,7 @@
                           <a:avLst/>
                         </a:prstGeom>
                         <a:solidFill>
-                          <a:srgbClr val="3ff13d"/>
+                          <a:srgbClr val="45e6bc"/>
                         </a:solidFill>
                       </wps:spPr>
                       <wps:style>
@@ -170,7 +170,7 @@
           </mc:Choice>
           <mc:Fallback xmlns:w16cid="http://schemas.microsoft.com/office/word/2016/wordml/cid">
             <w:pict>
-              <v:rect w14:anchorId="66F839D2" id="Rectangle 264" o:spid="_x0000_s1026" style="position:absolute;margin-left:251.95pt;margin-top:-35.45pt;width:217.05pt;height:27.1pt;z-index:251795967;visibility:visible;mso-wrap-style:square;mso-width-percent:0;mso-wrap-distance-left:9pt;mso-wrap-distance-top:0;mso-wrap-distance-right:9pt;mso-wrap-distance-bottom:0;mso-position-horizontal:absolute;mso-position-horizontal-relative:margin;mso-position-vertical:absolute;mso-position-vertical-relative:text;mso-width-percent:0;mso-width-relative:margin;v-text-anchor:middle" o:gfxdata="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" fillcolor="#3ff13d" strokecolor="#1f3763 [1604]" strokeweight="1pt">
+              <v:rect w14:anchorId="66F839D2" id="Rectangle 264" o:spid="_x0000_s1026" style="position:absolute;margin-left:251.95pt;margin-top:-35.45pt;width:217.05pt;height:27.1pt;z-index:251795967;visibility:visible;mso-wrap-style:square;mso-width-percent:0;mso-wrap-distance-left:9pt;mso-wrap-distance-top:0;mso-wrap-distance-right:9pt;mso-wrap-distance-bottom:0;mso-position-horizontal:absolute;mso-position-horizontal-relative:margin;mso-position-vertical:absolute;mso-position-vertical-relative:text;mso-width-percent:0;mso-width-relative:margin;v-text-anchor:middle" o:gfxdata="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" fillcolor="#45e6bc" strokecolor="#1f3763 [1604]" strokeweight="1pt">
                 <w10:wrap anchorx="margin"/>
               </v:rect>
             </w:pict>
@@ -2204,7 +2204,7 @@
                           <a:avLst/>
                         </a:prstGeom>
                         <a:solidFill>
-                          <a:srgbClr val="c3175f"/>
+                          <a:srgbClr val="d82e0b"/>
                         </a:solidFill>
                       </wps:spPr>
                       <wps:style>
@@ -2240,7 +2240,7 @@
           </mc:Choice>
           <mc:Fallback xmlns:w16cid="http://schemas.microsoft.com/office/word/2016/wordml/cid">
             <w:pict>
-              <v:rect w14:anchorId="399C576B" id="Rectangle 262" o:spid="_x0000_s1026" style="position:absolute;margin-left:-3.55pt;margin-top:-34.9pt;width:217.05pt;height:27.1pt;z-index:251765760;visibility:visible;mso-wrap-style:square;mso-width-percent:0;mso-wrap-distance-left:9pt;mso-wrap-distance-top:0;mso-wrap-distance-right:9pt;mso-wrap-distance-bottom:0;mso-position-horizontal:absolute;mso-position-horizontal-relative:text;mso-position-vertical:absolute;mso-position-vertical-relative:text;mso-width-percent:0;mso-width-relative:margin;v-text-anchor:middle" o:gfxdata="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" fillcolor="#c3175f" strokecolor="#1f3763 [1604]" strokeweight="1pt"/>
+              <v:rect w14:anchorId="399C576B" id="Rectangle 262" o:spid="_x0000_s1026" style="position:absolute;margin-left:-3.55pt;margin-top:-34.9pt;width:217.05pt;height:27.1pt;z-index:251765760;visibility:visible;mso-wrap-style:square;mso-width-percent:0;mso-wrap-distance-left:9pt;mso-wrap-distance-top:0;mso-wrap-distance-right:9pt;mso-wrap-distance-bottom:0;mso-position-horizontal:absolute;mso-position-horizontal-relative:text;mso-position-vertical:absolute;mso-position-vertical-relative:text;mso-width-percent:0;mso-width-relative:margin;v-text-anchor:middle" o:gfxdata="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" fillcolor="#d82e0b" strokecolor="#1f3763 [1604]" strokeweight="1pt"/>
             </w:pict>
           </mc:Fallback>
         </mc:AlternateContent>

</xml_diff>